<commit_message>
adding new func app details
</commit_message>
<xml_diff>
--- a/stream_weather/Weather API Streaming Project.docx
+++ b/stream_weather/Weather API Streaming Project.docx
@@ -40,6 +40,7 @@
       </w:r>
       <w:r>
         <w:rPr>
+          <w:noProof/>
           <w:lang w:val="en-US"/>
         </w:rPr>
         <w:drawing>
@@ -609,28 +610,7 @@
           <w:b/>
           <w:bCs/>
         </w:rPr>
-        <w:t xml:space="preserve">azure-eventhub </w:t>
-      </w:r>
-      <w:r>
-        <w:rPr>
-          <w:b/>
-          <w:bCs/>
-        </w:rPr>
-        <w:t xml:space="preserve">== </w:t>
-      </w:r>
-      <w:r>
-        <w:rPr>
-          <w:b/>
-          <w:bCs/>
-        </w:rPr>
-        <w:t>5.15.0</w:t>
-      </w:r>
-      <w:r>
-        <w:rPr>
-          <w:b/>
-          <w:bCs/>
-        </w:rPr>
-        <w:t>))</w:t>
+        <w:t>azure-eventhub == 5.15.0))</w:t>
       </w:r>
     </w:p>
     <w:p>
@@ -769,7 +749,7 @@
         </w:rPr>
         <w:t xml:space="preserve"> ex: </w:t>
       </w:r>
-      <w:hyperlink r:id="rId7" w:history="1">
+      <w:hyperlink r:id="rId7" w:anchor="secrets/createScope" w:history="1">
         <w:r>
           <w:rPr>
             <w:rStyle w:val="Hyperlink"/>
@@ -874,13 +854,7 @@
         <w:rPr>
           <w:lang w:val="en-US"/>
         </w:rPr>
-        <w:t xml:space="preserve">Resource ID = Resource ID </w:t>
-      </w:r>
-      <w:r>
-        <w:rPr>
-          <w:lang w:val="en-US"/>
-        </w:rPr>
-        <w:t xml:space="preserve"> (key vault -&gt; settings -&gt; properties)</w:t>
+        <w:t>Resource ID = Resource ID  (key vault -&gt; settings -&gt; properties)</w:t>
       </w:r>
     </w:p>
     <w:p>
@@ -986,15 +960,45 @@
           <w:bCs/>
           <w:lang w:val="en-US"/>
         </w:rPr>
-        <w:t>Weather API testing in DB (“</w:t>
-      </w:r>
-      <w:r>
-        <w:rPr>
-          <w:b/>
-          <w:bCs/>
-          <w:lang w:val="en-US"/>
-        </w:rPr>
-        <w:t>3. Connecting to weather API</w:t>
+        <w:t>Weather API testing in DB (“3. Connecting to weather API” notebook)</w:t>
+      </w:r>
+    </w:p>
+    <w:p>
+      <w:pPr>
+        <w:pStyle w:val="ListParagraph"/>
+        <w:numPr>
+          <w:ilvl w:val="1"/>
+          <w:numId w:val="2"/>
+        </w:numPr>
+        <w:rPr>
+          <w:b/>
+          <w:bCs/>
+          <w:lang w:val="en-US"/>
+        </w:rPr>
+      </w:pPr>
+      <w:r>
+        <w:rPr>
+          <w:b/>
+          <w:bCs/>
+          <w:lang w:val="en-US"/>
+        </w:rPr>
+        <w:t>Developing code to get all the required weather fields</w:t>
+      </w:r>
+      <w:r>
+        <w:rPr>
+          <w:b/>
+          <w:bCs/>
+          <w:lang w:val="en-US"/>
+        </w:rPr>
+        <w:t xml:space="preserve"> (“</w:t>
+      </w:r>
+      <w:r>
+        <w:rPr>
+          <w:b/>
+          <w:bCs/>
+          <w:lang w:val="en-US"/>
+        </w:rPr>
+        <w:t>4. Weather API to get current forecast and alerts</w:t>
       </w:r>
       <w:r>
         <w:rPr>
@@ -1024,7 +1028,7 @@
           <w:bCs/>
           <w:lang w:val="en-US"/>
         </w:rPr>
-        <w:t>Developing code to get all the required weather fields</w:t>
+        <w:t>Writing API data to Event HUB</w:t>
       </w:r>
       <w:r>
         <w:rPr>
@@ -1040,7 +1044,7 @@
           <w:bCs/>
           <w:lang w:val="en-US"/>
         </w:rPr>
-        <w:t>4. Weather API to get current forecast and alerts</w:t>
+        <w:t>7. sending API data for every 30 sec</w:t>
       </w:r>
       <w:r>
         <w:rPr>
@@ -1055,6 +1059,28 @@
       <w:pPr>
         <w:pStyle w:val="ListParagraph"/>
         <w:numPr>
+          <w:ilvl w:val="0"/>
+          <w:numId w:val="2"/>
+        </w:numPr>
+        <w:rPr>
+          <w:b/>
+          <w:bCs/>
+          <w:lang w:val="en-US"/>
+        </w:rPr>
+      </w:pPr>
+      <w:r>
+        <w:rPr>
+          <w:b/>
+          <w:bCs/>
+          <w:lang w:val="en-US"/>
+        </w:rPr>
+        <w:t>Use the Function app to connect to DataBricks</w:t>
+      </w:r>
+    </w:p>
+    <w:p>
+      <w:pPr>
+        <w:pStyle w:val="ListParagraph"/>
+        <w:numPr>
           <w:ilvl w:val="1"/>
           <w:numId w:val="2"/>
         </w:numPr>
@@ -1070,31 +1096,1130 @@
           <w:bCs/>
           <w:lang w:val="en-US"/>
         </w:rPr>
-        <w:t>Writing API data to Event HUB</w:t>
-      </w:r>
-      <w:r>
-        <w:rPr>
-          <w:b/>
-          <w:bCs/>
-          <w:lang w:val="en-US"/>
-        </w:rPr>
-        <w:t xml:space="preserve"> (“</w:t>
-      </w:r>
-      <w:r>
-        <w:rPr>
-          <w:b/>
-          <w:bCs/>
-          <w:lang w:val="en-US"/>
-        </w:rPr>
-        <w:t>7. sending API data for every 30 sec</w:t>
-      </w:r>
-      <w:r>
-        <w:rPr>
-          <w:b/>
-          <w:bCs/>
-          <w:lang w:val="en-US"/>
-        </w:rPr>
-        <w:t>” notebook)</w:t>
+        <w:t>Install Vi</w:t>
+      </w:r>
+      <w:r>
+        <w:rPr>
+          <w:b/>
+          <w:bCs/>
+          <w:lang w:val="en-US"/>
+        </w:rPr>
+        <w:t>s</w:t>
+      </w:r>
+      <w:r>
+        <w:rPr>
+          <w:b/>
+          <w:bCs/>
+          <w:lang w:val="en-US"/>
+        </w:rPr>
+        <w:t>ual Studio code</w:t>
+      </w:r>
+    </w:p>
+    <w:p>
+      <w:pPr>
+        <w:pStyle w:val="ListParagraph"/>
+        <w:numPr>
+          <w:ilvl w:val="1"/>
+          <w:numId w:val="2"/>
+        </w:numPr>
+        <w:rPr>
+          <w:b/>
+          <w:bCs/>
+          <w:lang w:val="en-US"/>
+        </w:rPr>
+      </w:pPr>
+      <w:r>
+        <w:rPr>
+          <w:b/>
+          <w:bCs/>
+          <w:lang w:val="en-US"/>
+        </w:rPr>
+        <w:t>Install “Azure Functions</w:t>
+      </w:r>
+      <w:r>
+        <w:rPr>
+          <w:b/>
+          <w:bCs/>
+          <w:lang w:val="en-US"/>
+        </w:rPr>
+        <w:t>” extension</w:t>
+      </w:r>
+    </w:p>
+    <w:p>
+      <w:pPr>
+        <w:pStyle w:val="ListParagraph"/>
+        <w:numPr>
+          <w:ilvl w:val="1"/>
+          <w:numId w:val="2"/>
+        </w:numPr>
+        <w:rPr>
+          <w:b/>
+          <w:bCs/>
+          <w:lang w:val="en-US"/>
+        </w:rPr>
+      </w:pPr>
+      <w:r>
+        <w:rPr>
+          <w:b/>
+          <w:bCs/>
+          <w:lang w:val="en-US"/>
+        </w:rPr>
+        <w:t>Create “Azure Function App”</w:t>
+      </w:r>
+    </w:p>
+    <w:p>
+      <w:pPr>
+        <w:pStyle w:val="ListParagraph"/>
+        <w:numPr>
+          <w:ilvl w:val="2"/>
+          <w:numId w:val="2"/>
+        </w:numPr>
+        <w:rPr>
+          <w:b/>
+          <w:bCs/>
+          <w:lang w:val="en-US"/>
+        </w:rPr>
+      </w:pPr>
+      <w:r>
+        <w:rPr>
+          <w:b/>
+          <w:bCs/>
+          <w:lang w:val="en-US"/>
+        </w:rPr>
+        <w:t>Select folder in local system</w:t>
+      </w:r>
+    </w:p>
+    <w:p>
+      <w:pPr>
+        <w:pStyle w:val="ListParagraph"/>
+        <w:numPr>
+          <w:ilvl w:val="2"/>
+          <w:numId w:val="2"/>
+        </w:numPr>
+        <w:rPr>
+          <w:b/>
+          <w:bCs/>
+          <w:lang w:val="en-US"/>
+        </w:rPr>
+      </w:pPr>
+      <w:r>
+        <w:rPr>
+          <w:b/>
+          <w:bCs/>
+          <w:lang w:val="en-US"/>
+        </w:rPr>
+        <w:t>Select Language (Python)</w:t>
+      </w:r>
+    </w:p>
+    <w:p>
+      <w:pPr>
+        <w:pStyle w:val="ListParagraph"/>
+        <w:numPr>
+          <w:ilvl w:val="2"/>
+          <w:numId w:val="2"/>
+        </w:numPr>
+        <w:rPr>
+          <w:b/>
+          <w:bCs/>
+          <w:lang w:val="en-US"/>
+        </w:rPr>
+      </w:pPr>
+      <w:r>
+        <w:rPr>
+          <w:b/>
+          <w:bCs/>
+          <w:lang w:val="en-US"/>
+        </w:rPr>
+        <w:t>Select runtime</w:t>
+      </w:r>
+    </w:p>
+    <w:p>
+      <w:pPr>
+        <w:pStyle w:val="ListParagraph"/>
+        <w:numPr>
+          <w:ilvl w:val="2"/>
+          <w:numId w:val="2"/>
+        </w:numPr>
+        <w:rPr>
+          <w:b/>
+          <w:bCs/>
+          <w:lang w:val="en-US"/>
+        </w:rPr>
+      </w:pPr>
+      <w:r>
+        <w:rPr>
+          <w:b/>
+          <w:bCs/>
+          <w:lang w:val="en-US"/>
+        </w:rPr>
+        <w:t>Select “Timer Trigger”</w:t>
+      </w:r>
+    </w:p>
+    <w:p>
+      <w:pPr>
+        <w:pStyle w:val="ListParagraph"/>
+        <w:numPr>
+          <w:ilvl w:val="2"/>
+          <w:numId w:val="2"/>
+        </w:numPr>
+        <w:rPr>
+          <w:b/>
+          <w:bCs/>
+          <w:lang w:val="en-US"/>
+        </w:rPr>
+      </w:pPr>
+      <w:r>
+        <w:rPr>
+          <w:b/>
+          <w:bCs/>
+          <w:lang w:val="en-US"/>
+        </w:rPr>
+        <w:t>Give Name to function app</w:t>
+      </w:r>
+    </w:p>
+    <w:p>
+      <w:pPr>
+        <w:pStyle w:val="ListParagraph"/>
+        <w:numPr>
+          <w:ilvl w:val="2"/>
+          <w:numId w:val="2"/>
+        </w:numPr>
+        <w:rPr>
+          <w:b/>
+          <w:bCs/>
+          <w:lang w:val="en-US"/>
+        </w:rPr>
+      </w:pPr>
+      <w:r>
+        <w:rPr>
+          <w:b/>
+          <w:bCs/>
+          <w:lang w:val="en-US"/>
+        </w:rPr>
+        <w:t>Enter CRON expression to run for every 30 sec (/*30 * * * * *)</w:t>
+      </w:r>
+    </w:p>
+    <w:p>
+      <w:pPr>
+        <w:pStyle w:val="ListParagraph"/>
+        <w:numPr>
+          <w:ilvl w:val="2"/>
+          <w:numId w:val="2"/>
+        </w:numPr>
+        <w:rPr>
+          <w:b/>
+          <w:bCs/>
+          <w:lang w:val="en-US"/>
+        </w:rPr>
+      </w:pPr>
+      <w:r>
+        <w:rPr>
+          <w:b/>
+          <w:bCs/>
+          <w:lang w:val="en-US"/>
+        </w:rPr>
+        <w:t>Click on “current window” to create project</w:t>
+      </w:r>
+    </w:p>
+    <w:p>
+      <w:pPr>
+        <w:pStyle w:val="ListParagraph"/>
+        <w:numPr>
+          <w:ilvl w:val="1"/>
+          <w:numId w:val="2"/>
+        </w:numPr>
+        <w:rPr>
+          <w:b/>
+          <w:bCs/>
+        </w:rPr>
+      </w:pPr>
+      <w:r>
+        <w:rPr>
+          <w:b/>
+          <w:bCs/>
+          <w:lang w:val="en-US"/>
+        </w:rPr>
+        <w:t xml:space="preserve">Requirements.txt should be having all the libraries (azure.events, azure.identity,azure.eventhub, </w:t>
+      </w:r>
+      <w:r>
+        <w:rPr>
+          <w:b/>
+          <w:bCs/>
+        </w:rPr>
+        <w:t>zure.keyvault.secrets</w:t>
+      </w:r>
+      <w:r>
+        <w:rPr>
+          <w:b/>
+          <w:bCs/>
+        </w:rPr>
+        <w:t>) which are using in the project</w:t>
+      </w:r>
+    </w:p>
+    <w:p>
+      <w:pPr>
+        <w:pStyle w:val="ListParagraph"/>
+        <w:numPr>
+          <w:ilvl w:val="1"/>
+          <w:numId w:val="2"/>
+        </w:numPr>
+        <w:rPr>
+          <w:b/>
+          <w:bCs/>
+        </w:rPr>
+      </w:pPr>
+      <w:r>
+        <w:rPr>
+          <w:b/>
+          <w:bCs/>
+        </w:rPr>
+        <w:t>Open “function-app.py” file</w:t>
+      </w:r>
+    </w:p>
+    <w:p>
+      <w:pPr>
+        <w:pStyle w:val="ListParagraph"/>
+        <w:numPr>
+          <w:ilvl w:val="2"/>
+          <w:numId w:val="2"/>
+        </w:numPr>
+        <w:rPr>
+          <w:b/>
+          <w:bCs/>
+          <w:lang w:val="en-US"/>
+        </w:rPr>
+      </w:pPr>
+      <w:r>
+        <w:rPr>
+          <w:b/>
+          <w:bCs/>
+          <w:lang w:val="en-US"/>
+        </w:rPr>
+        <w:lastRenderedPageBreak/>
+        <w:t xml:space="preserve">Connecting event hub and function app </w:t>
+      </w:r>
+      <w:r>
+        <w:rPr>
+          <w:b/>
+          <w:bCs/>
+          <w:lang w:val="en-US"/>
+        </w:rPr>
+        <w:t>(to push the events)</w:t>
+      </w:r>
+    </w:p>
+    <w:p>
+      <w:pPr>
+        <w:pStyle w:val="ListParagraph"/>
+        <w:numPr>
+          <w:ilvl w:val="3"/>
+          <w:numId w:val="2"/>
+        </w:numPr>
+        <w:rPr>
+          <w:b/>
+          <w:bCs/>
+          <w:lang w:val="en-US"/>
+        </w:rPr>
+      </w:pPr>
+      <w:r>
+        <w:rPr>
+          <w:b/>
+          <w:bCs/>
+          <w:lang w:val="en-US"/>
+        </w:rPr>
+        <w:t>Enabling Identity of Function App</w:t>
+      </w:r>
+    </w:p>
+    <w:p>
+      <w:pPr>
+        <w:pStyle w:val="ListParagraph"/>
+        <w:numPr>
+          <w:ilvl w:val="4"/>
+          <w:numId w:val="2"/>
+        </w:numPr>
+        <w:rPr>
+          <w:b/>
+          <w:bCs/>
+          <w:lang w:val="en-US"/>
+        </w:rPr>
+      </w:pPr>
+      <w:r>
+        <w:rPr>
+          <w:b/>
+          <w:bCs/>
+          <w:lang w:val="en-US"/>
+        </w:rPr>
+        <w:t>Go to function app</w:t>
+      </w:r>
+    </w:p>
+    <w:p>
+      <w:pPr>
+        <w:pStyle w:val="ListParagraph"/>
+        <w:numPr>
+          <w:ilvl w:val="4"/>
+          <w:numId w:val="2"/>
+        </w:numPr>
+        <w:rPr>
+          <w:b/>
+          <w:bCs/>
+          <w:lang w:val="en-US"/>
+        </w:rPr>
+      </w:pPr>
+      <w:r>
+        <w:rPr>
+          <w:b/>
+          <w:bCs/>
+          <w:lang w:val="en-US"/>
+        </w:rPr>
+        <w:t xml:space="preserve">Go to setting </w:t>
+      </w:r>
+      <w:r>
+        <w:rPr>
+          <w:b/>
+          <w:bCs/>
+          <w:lang w:val="en-US"/>
+        </w:rPr>
+        <w:sym w:font="Wingdings" w:char="F0E0"/>
+      </w:r>
+      <w:r>
+        <w:rPr>
+          <w:b/>
+          <w:bCs/>
+          <w:lang w:val="en-US"/>
+        </w:rPr>
+        <w:t xml:space="preserve"> identity </w:t>
+      </w:r>
+      <w:r>
+        <w:rPr>
+          <w:b/>
+          <w:bCs/>
+          <w:lang w:val="en-US"/>
+        </w:rPr>
+        <w:sym w:font="Wingdings" w:char="F0E0"/>
+      </w:r>
+      <w:r>
+        <w:rPr>
+          <w:b/>
+          <w:bCs/>
+          <w:lang w:val="en-US"/>
+        </w:rPr>
+        <w:t xml:space="preserve"> select “yes” </w:t>
+      </w:r>
+      <w:r>
+        <w:rPr>
+          <w:b/>
+          <w:bCs/>
+          <w:lang w:val="en-US"/>
+        </w:rPr>
+        <w:sym w:font="Wingdings" w:char="F0E0"/>
+      </w:r>
+      <w:r>
+        <w:rPr>
+          <w:b/>
+          <w:bCs/>
+          <w:lang w:val="en-US"/>
+        </w:rPr>
+        <w:t xml:space="preserve"> click on “save”</w:t>
+      </w:r>
+    </w:p>
+    <w:p>
+      <w:pPr>
+        <w:pStyle w:val="ListParagraph"/>
+        <w:numPr>
+          <w:ilvl w:val="3"/>
+          <w:numId w:val="2"/>
+        </w:numPr>
+        <w:rPr>
+          <w:b/>
+          <w:bCs/>
+          <w:lang w:val="en-US"/>
+        </w:rPr>
+      </w:pPr>
+      <w:r>
+        <w:rPr>
+          <w:b/>
+          <w:bCs/>
+          <w:lang w:val="en-US"/>
+        </w:rPr>
+        <w:t>Giving access to Event HUB using above identity</w:t>
+      </w:r>
+    </w:p>
+    <w:p>
+      <w:pPr>
+        <w:pStyle w:val="ListParagraph"/>
+        <w:numPr>
+          <w:ilvl w:val="4"/>
+          <w:numId w:val="2"/>
+        </w:numPr>
+        <w:rPr>
+          <w:b/>
+          <w:bCs/>
+          <w:lang w:val="en-US"/>
+        </w:rPr>
+      </w:pPr>
+      <w:r>
+        <w:rPr>
+          <w:b/>
+          <w:bCs/>
+          <w:lang w:val="en-US"/>
+        </w:rPr>
+        <w:t>Go to Event HUB Name Space</w:t>
+      </w:r>
+    </w:p>
+    <w:p>
+      <w:pPr>
+        <w:pStyle w:val="ListParagraph"/>
+        <w:numPr>
+          <w:ilvl w:val="4"/>
+          <w:numId w:val="2"/>
+        </w:numPr>
+        <w:rPr>
+          <w:b/>
+          <w:bCs/>
+          <w:lang w:val="en-US"/>
+        </w:rPr>
+      </w:pPr>
+      <w:r>
+        <w:rPr>
+          <w:b/>
+          <w:bCs/>
+          <w:lang w:val="en-US"/>
+        </w:rPr>
+        <w:t>Go to Event HUB</w:t>
+      </w:r>
+    </w:p>
+    <w:p>
+      <w:pPr>
+        <w:pStyle w:val="ListParagraph"/>
+        <w:numPr>
+          <w:ilvl w:val="4"/>
+          <w:numId w:val="2"/>
+        </w:numPr>
+        <w:rPr>
+          <w:b/>
+          <w:bCs/>
+          <w:lang w:val="en-US"/>
+        </w:rPr>
+      </w:pPr>
+      <w:r>
+        <w:rPr>
+          <w:b/>
+          <w:bCs/>
+          <w:lang w:val="en-US"/>
+        </w:rPr>
+        <w:t>Click on IAM</w:t>
+      </w:r>
+    </w:p>
+    <w:p>
+      <w:pPr>
+        <w:pStyle w:val="ListParagraph"/>
+        <w:numPr>
+          <w:ilvl w:val="4"/>
+          <w:numId w:val="2"/>
+        </w:numPr>
+        <w:rPr>
+          <w:b/>
+          <w:bCs/>
+          <w:lang w:val="en-US"/>
+        </w:rPr>
+      </w:pPr>
+      <w:r>
+        <w:rPr>
+          <w:b/>
+          <w:bCs/>
+          <w:lang w:val="en-US"/>
+        </w:rPr>
+        <w:t>Click on +Add</w:t>
+      </w:r>
+    </w:p>
+    <w:p>
+      <w:pPr>
+        <w:pStyle w:val="ListParagraph"/>
+        <w:numPr>
+          <w:ilvl w:val="4"/>
+          <w:numId w:val="2"/>
+        </w:numPr>
+        <w:rPr>
+          <w:b/>
+          <w:bCs/>
+          <w:lang w:val="en-US"/>
+        </w:rPr>
+      </w:pPr>
+      <w:r>
+        <w:rPr>
+          <w:b/>
+          <w:bCs/>
+          <w:lang w:val="en-US"/>
+        </w:rPr>
+        <w:t>Select “</w:t>
+      </w:r>
+      <w:r>
+        <w:rPr>
+          <w:b/>
+          <w:bCs/>
+        </w:rPr>
+        <w:t>Azure Event Hubs Data Sender</w:t>
+      </w:r>
+      <w:r>
+        <w:rPr>
+          <w:b/>
+          <w:bCs/>
+        </w:rPr>
+        <w:t>” role</w:t>
+      </w:r>
+    </w:p>
+    <w:p>
+      <w:pPr>
+        <w:pStyle w:val="ListParagraph"/>
+        <w:numPr>
+          <w:ilvl w:val="4"/>
+          <w:numId w:val="2"/>
+        </w:numPr>
+        <w:rPr>
+          <w:b/>
+          <w:bCs/>
+          <w:lang w:val="en-US"/>
+        </w:rPr>
+      </w:pPr>
+      <w:r>
+        <w:rPr>
+          <w:b/>
+          <w:bCs/>
+        </w:rPr>
+        <w:t>Select “managed identity”</w:t>
+      </w:r>
+    </w:p>
+    <w:p>
+      <w:pPr>
+        <w:pStyle w:val="ListParagraph"/>
+        <w:numPr>
+          <w:ilvl w:val="4"/>
+          <w:numId w:val="2"/>
+        </w:numPr>
+        <w:rPr>
+          <w:b/>
+          <w:bCs/>
+          <w:lang w:val="en-US"/>
+        </w:rPr>
+      </w:pPr>
+      <w:r>
+        <w:rPr>
+          <w:b/>
+          <w:bCs/>
+        </w:rPr>
+        <w:t>Click on “+select Member”</w:t>
+      </w:r>
+    </w:p>
+    <w:p>
+      <w:pPr>
+        <w:pStyle w:val="ListParagraph"/>
+        <w:numPr>
+          <w:ilvl w:val="5"/>
+          <w:numId w:val="2"/>
+        </w:numPr>
+        <w:rPr>
+          <w:b/>
+          <w:bCs/>
+          <w:lang w:val="en-US"/>
+        </w:rPr>
+      </w:pPr>
+      <w:r>
+        <w:rPr>
+          <w:b/>
+          <w:bCs/>
+        </w:rPr>
+        <w:t>Select “Subscription”</w:t>
+      </w:r>
+    </w:p>
+    <w:p>
+      <w:pPr>
+        <w:pStyle w:val="ListParagraph"/>
+        <w:numPr>
+          <w:ilvl w:val="5"/>
+          <w:numId w:val="2"/>
+        </w:numPr>
+        <w:rPr>
+          <w:b/>
+          <w:bCs/>
+          <w:lang w:val="en-US"/>
+        </w:rPr>
+      </w:pPr>
+      <w:r>
+        <w:rPr>
+          <w:b/>
+          <w:bCs/>
+          <w:lang w:val="en-US"/>
+        </w:rPr>
+        <w:t>Select “Function App” under “Managed Identity”</w:t>
+      </w:r>
+    </w:p>
+    <w:p>
+      <w:pPr>
+        <w:pStyle w:val="ListParagraph"/>
+        <w:numPr>
+          <w:ilvl w:val="5"/>
+          <w:numId w:val="2"/>
+        </w:numPr>
+        <w:rPr>
+          <w:b/>
+          <w:bCs/>
+          <w:lang w:val="en-US"/>
+        </w:rPr>
+      </w:pPr>
+      <w:r>
+        <w:rPr>
+          <w:b/>
+          <w:bCs/>
+          <w:lang w:val="en-US"/>
+        </w:rPr>
+        <w:t>Select “Function App name”</w:t>
+      </w:r>
+    </w:p>
+    <w:p>
+      <w:pPr>
+        <w:pStyle w:val="ListParagraph"/>
+        <w:numPr>
+          <w:ilvl w:val="5"/>
+          <w:numId w:val="2"/>
+        </w:numPr>
+        <w:rPr>
+          <w:b/>
+          <w:bCs/>
+          <w:lang w:val="en-US"/>
+        </w:rPr>
+      </w:pPr>
+      <w:r>
+        <w:rPr>
+          <w:b/>
+          <w:bCs/>
+          <w:lang w:val="en-US"/>
+        </w:rPr>
+        <w:t>Click on “select”</w:t>
+      </w:r>
+    </w:p>
+    <w:p>
+      <w:pPr>
+        <w:pStyle w:val="ListParagraph"/>
+        <w:numPr>
+          <w:ilvl w:val="4"/>
+          <w:numId w:val="2"/>
+        </w:numPr>
+        <w:rPr>
+          <w:b/>
+          <w:bCs/>
+          <w:lang w:val="en-US"/>
+        </w:rPr>
+      </w:pPr>
+      <w:r>
+        <w:rPr>
+          <w:b/>
+          <w:bCs/>
+          <w:lang w:val="en-US"/>
+        </w:rPr>
+        <w:t>Click on “Review+Assign”</w:t>
+      </w:r>
+    </w:p>
+    <w:p>
+      <w:pPr>
+        <w:pStyle w:val="ListParagraph"/>
+        <w:numPr>
+          <w:ilvl w:val="2"/>
+          <w:numId w:val="2"/>
+        </w:numPr>
+        <w:rPr>
+          <w:b/>
+          <w:bCs/>
+          <w:lang w:val="en-US"/>
+        </w:rPr>
+      </w:pPr>
+      <w:r>
+        <w:rPr>
+          <w:b/>
+          <w:bCs/>
+          <w:lang w:val="en-US"/>
+        </w:rPr>
+        <w:t>Connecting function app and key-vault for reading “secrets”</w:t>
+      </w:r>
+    </w:p>
+    <w:p>
+      <w:pPr>
+        <w:pStyle w:val="ListParagraph"/>
+        <w:numPr>
+          <w:ilvl w:val="3"/>
+          <w:numId w:val="2"/>
+        </w:numPr>
+        <w:rPr>
+          <w:b/>
+          <w:bCs/>
+          <w:lang w:val="en-US"/>
+        </w:rPr>
+      </w:pPr>
+      <w:r>
+        <w:rPr>
+          <w:b/>
+          <w:bCs/>
+          <w:lang w:val="en-US"/>
+        </w:rPr>
+        <w:t>Go to “Key Vault”</w:t>
+      </w:r>
+    </w:p>
+    <w:p>
+      <w:pPr>
+        <w:pStyle w:val="ListParagraph"/>
+        <w:numPr>
+          <w:ilvl w:val="3"/>
+          <w:numId w:val="2"/>
+        </w:numPr>
+        <w:rPr>
+          <w:b/>
+          <w:bCs/>
+          <w:lang w:val="en-US"/>
+        </w:rPr>
+      </w:pPr>
+      <w:r>
+        <w:rPr>
+          <w:b/>
+          <w:bCs/>
+          <w:lang w:val="en-US"/>
+        </w:rPr>
+        <w:t>Click on “IAM”</w:t>
+      </w:r>
+    </w:p>
+    <w:p>
+      <w:pPr>
+        <w:pStyle w:val="ListParagraph"/>
+        <w:numPr>
+          <w:ilvl w:val="3"/>
+          <w:numId w:val="2"/>
+        </w:numPr>
+        <w:rPr>
+          <w:b/>
+          <w:bCs/>
+          <w:lang w:val="en-US"/>
+        </w:rPr>
+      </w:pPr>
+      <w:r>
+        <w:rPr>
+          <w:b/>
+          <w:bCs/>
+          <w:lang w:val="en-US"/>
+        </w:rPr>
+        <w:t>Click “+Add Role Assignment”</w:t>
+      </w:r>
+    </w:p>
+    <w:p>
+      <w:pPr>
+        <w:pStyle w:val="ListParagraph"/>
+        <w:numPr>
+          <w:ilvl w:val="3"/>
+          <w:numId w:val="2"/>
+        </w:numPr>
+        <w:rPr>
+          <w:b/>
+          <w:bCs/>
+          <w:lang w:val="en-US"/>
+        </w:rPr>
+      </w:pPr>
+      <w:r>
+        <w:rPr>
+          <w:b/>
+          <w:bCs/>
+          <w:lang w:val="en-US"/>
+        </w:rPr>
+        <w:t>Select “Azure key Vault Secret User”</w:t>
+      </w:r>
+    </w:p>
+    <w:p>
+      <w:pPr>
+        <w:pStyle w:val="ListParagraph"/>
+        <w:numPr>
+          <w:ilvl w:val="3"/>
+          <w:numId w:val="2"/>
+        </w:numPr>
+        <w:rPr>
+          <w:b/>
+          <w:bCs/>
+          <w:lang w:val="en-US"/>
+        </w:rPr>
+      </w:pPr>
+      <w:r>
+        <w:rPr>
+          <w:b/>
+          <w:bCs/>
+          <w:lang w:val="en-US"/>
+        </w:rPr>
+        <w:t>Select “Managed Idenity”</w:t>
+      </w:r>
+    </w:p>
+    <w:p>
+      <w:pPr>
+        <w:pStyle w:val="ListParagraph"/>
+        <w:numPr>
+          <w:ilvl w:val="3"/>
+          <w:numId w:val="2"/>
+        </w:numPr>
+        <w:rPr>
+          <w:b/>
+          <w:bCs/>
+          <w:lang w:val="en-US"/>
+        </w:rPr>
+      </w:pPr>
+      <w:r>
+        <w:rPr>
+          <w:b/>
+          <w:bCs/>
+          <w:lang w:val="en-US"/>
+        </w:rPr>
+        <w:t>Select “+select Member”</w:t>
+      </w:r>
+    </w:p>
+    <w:p>
+      <w:pPr>
+        <w:pStyle w:val="ListParagraph"/>
+        <w:numPr>
+          <w:ilvl w:val="4"/>
+          <w:numId w:val="2"/>
+        </w:numPr>
+        <w:rPr>
+          <w:b/>
+          <w:bCs/>
+          <w:lang w:val="en-US"/>
+        </w:rPr>
+      </w:pPr>
+      <w:r>
+        <w:rPr>
+          <w:b/>
+          <w:bCs/>
+          <w:lang w:val="en-US"/>
+        </w:rPr>
+        <w:t>Select subscription</w:t>
+      </w:r>
+    </w:p>
+    <w:p>
+      <w:pPr>
+        <w:pStyle w:val="ListParagraph"/>
+        <w:numPr>
+          <w:ilvl w:val="4"/>
+          <w:numId w:val="2"/>
+        </w:numPr>
+        <w:rPr>
+          <w:b/>
+          <w:bCs/>
+          <w:lang w:val="en-US"/>
+        </w:rPr>
+      </w:pPr>
+      <w:r>
+        <w:rPr>
+          <w:b/>
+          <w:bCs/>
+          <w:lang w:val="en-US"/>
+        </w:rPr>
+        <w:t>Select “function app” in “Managed Identity”</w:t>
+      </w:r>
+    </w:p>
+    <w:p>
+      <w:pPr>
+        <w:pStyle w:val="ListParagraph"/>
+        <w:numPr>
+          <w:ilvl w:val="4"/>
+          <w:numId w:val="2"/>
+        </w:numPr>
+        <w:rPr>
+          <w:b/>
+          <w:bCs/>
+          <w:lang w:val="en-US"/>
+        </w:rPr>
+      </w:pPr>
+      <w:r>
+        <w:rPr>
+          <w:b/>
+          <w:bCs/>
+          <w:lang w:val="en-US"/>
+        </w:rPr>
+        <w:t>Select correct “Function app name”</w:t>
+      </w:r>
+    </w:p>
+    <w:p>
+      <w:pPr>
+        <w:pStyle w:val="ListParagraph"/>
+        <w:numPr>
+          <w:ilvl w:val="4"/>
+          <w:numId w:val="2"/>
+        </w:numPr>
+        <w:rPr>
+          <w:b/>
+          <w:bCs/>
+          <w:lang w:val="en-US"/>
+        </w:rPr>
+      </w:pPr>
+      <w:r>
+        <w:rPr>
+          <w:b/>
+          <w:bCs/>
+          <w:lang w:val="en-US"/>
+        </w:rPr>
+        <w:t>Click on “select”</w:t>
+      </w:r>
+    </w:p>
+    <w:p>
+      <w:pPr>
+        <w:pStyle w:val="ListParagraph"/>
+        <w:numPr>
+          <w:ilvl w:val="3"/>
+          <w:numId w:val="2"/>
+        </w:numPr>
+        <w:rPr>
+          <w:b/>
+          <w:bCs/>
+          <w:lang w:val="en-US"/>
+        </w:rPr>
+      </w:pPr>
+      <w:r>
+        <w:rPr>
+          <w:b/>
+          <w:bCs/>
+          <w:lang w:val="en-US"/>
+        </w:rPr>
+        <w:t>Click on “Review+Assign”</w:t>
+      </w:r>
+    </w:p>
+    <w:p>
+      <w:pPr>
+        <w:pStyle w:val="ListParagraph"/>
+        <w:numPr>
+          <w:ilvl w:val="2"/>
+          <w:numId w:val="2"/>
+        </w:numPr>
+        <w:rPr>
+          <w:b/>
+          <w:bCs/>
+          <w:lang w:val="en-US"/>
+        </w:rPr>
+      </w:pPr>
+      <w:r>
+        <w:rPr>
+          <w:b/>
+          <w:bCs/>
+          <w:lang w:val="en-US"/>
+        </w:rPr>
+        <w:t>Once code is written in “VS Code”</w:t>
+      </w:r>
+    </w:p>
+    <w:p>
+      <w:pPr>
+        <w:pStyle w:val="ListParagraph"/>
+        <w:numPr>
+          <w:ilvl w:val="3"/>
+          <w:numId w:val="2"/>
+        </w:numPr>
+        <w:rPr>
+          <w:b/>
+          <w:bCs/>
+          <w:lang w:val="en-US"/>
+        </w:rPr>
+      </w:pPr>
+      <w:r>
+        <w:rPr>
+          <w:b/>
+          <w:bCs/>
+          <w:lang w:val="en-US"/>
+        </w:rPr>
+        <w:t>Go to “Azure Extension”</w:t>
+      </w:r>
+    </w:p>
+    <w:p>
+      <w:pPr>
+        <w:pStyle w:val="ListParagraph"/>
+        <w:numPr>
+          <w:ilvl w:val="3"/>
+          <w:numId w:val="2"/>
+        </w:numPr>
+        <w:rPr>
+          <w:b/>
+          <w:bCs/>
+          <w:lang w:val="en-US"/>
+        </w:rPr>
+      </w:pPr>
+      <w:r>
+        <w:rPr>
+          <w:b/>
+          <w:bCs/>
+          <w:lang w:val="en-US"/>
+        </w:rPr>
+        <w:t>Select “Local Project”</w:t>
+      </w:r>
+    </w:p>
+    <w:p>
+      <w:pPr>
+        <w:pStyle w:val="ListParagraph"/>
+        <w:numPr>
+          <w:ilvl w:val="3"/>
+          <w:numId w:val="2"/>
+        </w:numPr>
+        <w:rPr>
+          <w:b/>
+          <w:bCs/>
+          <w:lang w:val="en-US"/>
+        </w:rPr>
+      </w:pPr>
+      <w:r>
+        <w:rPr>
+          <w:b/>
+          <w:bCs/>
+          <w:lang w:val="en-US"/>
+        </w:rPr>
+        <w:t>Click on “Deploy” icon beside “Local Project”</w:t>
+      </w:r>
+    </w:p>
+    <w:p>
+      <w:pPr>
+        <w:pStyle w:val="ListParagraph"/>
+        <w:numPr>
+          <w:ilvl w:val="3"/>
+          <w:numId w:val="2"/>
+        </w:numPr>
+        <w:rPr>
+          <w:b/>
+          <w:bCs/>
+          <w:lang w:val="en-US"/>
+        </w:rPr>
+      </w:pPr>
+      <w:r>
+        <w:rPr>
+          <w:b/>
+          <w:bCs/>
+          <w:lang w:val="en-US"/>
+        </w:rPr>
+        <w:t>Select “function app name”</w:t>
+      </w:r>
+    </w:p>
+    <w:p>
+      <w:pPr>
+        <w:pStyle w:val="ListParagraph"/>
+        <w:numPr>
+          <w:ilvl w:val="3"/>
+          <w:numId w:val="2"/>
+        </w:numPr>
+        <w:rPr>
+          <w:b/>
+          <w:bCs/>
+          <w:lang w:val="en-US"/>
+        </w:rPr>
+      </w:pPr>
+      <w:r>
+        <w:rPr>
+          <w:b/>
+          <w:bCs/>
+          <w:lang w:val="en-US"/>
+        </w:rPr>
+        <w:t>Select “Deploy”</w:t>
+      </w:r>
+      <w:r>
+        <w:rPr>
+          <w:b/>
+          <w:bCs/>
+          <w:lang w:val="en-US"/>
+        </w:rPr>
+        <w:br/>
       </w:r>
     </w:p>
     <w:sectPr>
@@ -1241,7 +2366,7 @@
         <w:ind w:left="2880" w:hanging="360"/>
       </w:pPr>
     </w:lvl>
-    <w:lvl w:ilvl="4" w:tplc="40090019" w:tentative="1">
+    <w:lvl w:ilvl="4" w:tplc="40090019">
       <w:start w:val="1"/>
       <w:numFmt w:val="lowerLetter"/>
       <w:lvlText w:val="%5."/>
@@ -1250,7 +2375,7 @@
         <w:ind w:left="3600" w:hanging="360"/>
       </w:pPr>
     </w:lvl>
-    <w:lvl w:ilvl="5" w:tplc="4009001B" w:tentative="1">
+    <w:lvl w:ilvl="5" w:tplc="4009001B">
       <w:start w:val="1"/>
       <w:numFmt w:val="lowerRoman"/>
       <w:lvlText w:val="%6."/>

</xml_diff>